<commit_message>
Tarefas + Momentos BD + Notificações Novas + Contadores
</commit_message>
<xml_diff>
--- a/planejamento-projeto/OnePage - Nosso Momento App.docx
+++ b/planejamento-projeto/OnePage - Nosso Momento App.docx
@@ -3258,16 +3258,60 @@
           <w:sz w:val="22"/>
           <w:szCs w:val="22"/>
         </w:rPr>
-        <w:t>Sistema de Notificações Internas:</w:t>
-      </w:r>
+        <w:t xml:space="preserve">Sistema de </w:t>
+      </w:r>
+      <w:proofErr w:type="spellStart"/>
       <w:r>
         <w:rPr>
           <w:rStyle w:val="citation-23"/>
           <w:rFonts w:ascii="Open Sans" w:hAnsi="Open Sans" w:cs="Open Sans"/>
-          <w:sz w:val="22"/>
-          <w:szCs w:val="22"/>
-        </w:rPr>
-        <w:t xml:space="preserve"> O seu </w:t>
+          <w:b/>
+          <w:bCs/>
+          <w:sz w:val="22"/>
+          <w:szCs w:val="22"/>
+        </w:rPr>
+        <w:t>Check</w:t>
+      </w:r>
+      <w:proofErr w:type="spellEnd"/>
+      <w:r>
+        <w:rPr>
+          <w:rStyle w:val="citation-23"/>
+          <w:rFonts w:ascii="Open Sans" w:hAnsi="Open Sans" w:cs="Open Sans"/>
+          <w:b/>
+          <w:bCs/>
+          <w:sz w:val="22"/>
+          <w:szCs w:val="22"/>
+        </w:rPr>
+        <w:t xml:space="preserve"> para os Momentos</w:t>
+      </w:r>
+      <w:r>
+        <w:rPr>
+          <w:rStyle w:val="citation-23"/>
+          <w:rFonts w:ascii="Open Sans" w:hAnsi="Open Sans" w:cs="Open Sans"/>
+          <w:b/>
+          <w:bCs/>
+          <w:sz w:val="22"/>
+          <w:szCs w:val="22"/>
+        </w:rPr>
+        <w:t>:</w:t>
+      </w:r>
+      <w:r>
+        <w:rPr>
+          <w:rStyle w:val="citation-23"/>
+          <w:rFonts w:ascii="Open Sans" w:hAnsi="Open Sans" w:cs="Open Sans"/>
+          <w:sz w:val="22"/>
+          <w:szCs w:val="22"/>
+        </w:rPr>
+        <w:t xml:space="preserve"> </w:t>
+      </w:r>
+      <w:r>
+        <w:rPr>
+          <w:rStyle w:val="citation-23"/>
+          <w:rFonts w:ascii="Open Sans" w:hAnsi="Open Sans" w:cs="Open Sans"/>
+          <w:sz w:val="22"/>
+          <w:szCs w:val="22"/>
+        </w:rPr>
+        <w:t xml:space="preserve">Uma tela onde cria uma tarefa pendente para o parceiro que recebe e o parceiro que enviou tem uma tela onde tem um botão para comprovar que a tarefa foi concluída pelo outro parceiro. </w:t>
       </w:r>
       <w:proofErr w:type="spellStart"/>
       <w:r>
@@ -3277,7 +3321,7 @@
           <w:sz w:val="22"/>
           <w:szCs w:val="22"/>
         </w:rPr>
-        <w:t>OnePage</w:t>
+        <w:t>Ex</w:t>
       </w:r>
       <w:proofErr w:type="spellEnd"/>
       <w:r>
@@ -3287,60 +3331,27 @@
           <w:sz w:val="22"/>
           <w:szCs w:val="22"/>
         </w:rPr>
-        <w:t xml:space="preserve"> menciona que "O parceiro recebe uma notificação sobre o momento resgatado"</w:t>
-      </w:r>
-      <w:r>
-        <w:rPr>
-          <w:rFonts w:ascii="Open Sans" w:hAnsi="Open Sans" w:cs="Open Sans"/>
-          <w:sz w:val="22"/>
-          <w:szCs w:val="22"/>
-        </w:rPr>
-        <w:t xml:space="preserve">. Podemos criar uma nova tela ou um ícone </w:t>
-      </w:r>
-      <w:proofErr w:type="gramStart"/>
-      <w:r>
-        <w:rPr>
-          <w:rFonts w:ascii="Open Sans" w:hAnsi="Open Sans" w:cs="Open Sans"/>
-          <w:sz w:val="22"/>
-          <w:szCs w:val="22"/>
-        </w:rPr>
-        <w:t xml:space="preserve">na </w:t>
-      </w:r>
-      <w:r>
-        <w:rPr>
-          <w:rStyle w:val="CdigoHTML"/>
-          <w:rFonts w:ascii="Open Sans" w:hAnsi="Open Sans" w:cs="Open Sans"/>
-          <w:sz w:val="22"/>
-          <w:szCs w:val="22"/>
-        </w:rPr>
-        <w:t>header</w:t>
-      </w:r>
-      <w:proofErr w:type="gramEnd"/>
-      <w:r>
-        <w:rPr>
-          <w:rFonts w:ascii="Open Sans" w:hAnsi="Open Sans" w:cs="Open Sans"/>
-          <w:sz w:val="22"/>
-          <w:szCs w:val="22"/>
-        </w:rPr>
-        <w:t xml:space="preserve"> para um "sino" de notificações, onde o usuário veria um histórico de atividades importantes (</w:t>
+        <w:t xml:space="preserve">: Eu resgato um momento, na tela de tarefas do meu parceiro aparece o momento resgatado como pendente e na minha tela de tarefas aparece um botão para dar </w:t>
       </w:r>
       <w:proofErr w:type="spellStart"/>
       <w:r>
         <w:rPr>
-          <w:rFonts w:ascii="Open Sans" w:hAnsi="Open Sans" w:cs="Open Sans"/>
-          <w:sz w:val="22"/>
-          <w:szCs w:val="22"/>
-        </w:rPr>
-        <w:t>ex</w:t>
+          <w:rStyle w:val="citation-23"/>
+          <w:rFonts w:ascii="Open Sans" w:hAnsi="Open Sans" w:cs="Open Sans"/>
+          <w:sz w:val="22"/>
+          <w:szCs w:val="22"/>
+        </w:rPr>
+        <w:t>check</w:t>
       </w:r>
       <w:proofErr w:type="spellEnd"/>
       <w:r>
         <w:rPr>
-          <w:rFonts w:ascii="Open Sans" w:hAnsi="Open Sans" w:cs="Open Sans"/>
-          <w:sz w:val="22"/>
-          <w:szCs w:val="22"/>
-        </w:rPr>
-        <w:t>: "Seu parceiro resgatou 'Jantar Fora'!", "Você ganhou 1 foguinho de presente!").</w:t>
+          <w:rStyle w:val="citation-23"/>
+          <w:rFonts w:ascii="Open Sans" w:hAnsi="Open Sans" w:cs="Open Sans"/>
+          <w:sz w:val="22"/>
+          <w:szCs w:val="22"/>
+        </w:rPr>
+        <w:t xml:space="preserve"> nesse momento quando o meu parceiro concluir fora do aplicativo.</w:t>
       </w:r>
     </w:p>
     <w:p>
@@ -3425,8 +3436,6 @@
           <w:szCs w:val="22"/>
         </w:rPr>
       </w:pPr>
-      <w:bookmarkStart w:id="0" w:name="_GoBack"/>
-      <w:bookmarkEnd w:id="0"/>
       <w:r>
         <w:rPr>
           <w:rFonts w:ascii="Open Sans" w:hAnsi="Open Sans" w:cs="Open Sans"/>
@@ -3671,15 +3680,17 @@
           <w:sz w:val="22"/>
           <w:szCs w:val="22"/>
         </w:rPr>
-        <w:t xml:space="preserve"> </w:t>
-      </w:r>
-      <w:r>
-        <w:rPr>
-          <w:rFonts w:ascii="Open Sans" w:hAnsi="Open Sans" w:cs="Open Sans"/>
-          <w:sz w:val="22"/>
-          <w:szCs w:val="22"/>
-        </w:rPr>
-        <w:t>A funcionalidade no Safari para iOS ficará em espera até que o acesso a um ambiente de depuração da Apple seja viável. O foco do desenvolvimento permanece nas plataformas já validadas e funcionais.</w:t>
+        <w:t xml:space="preserve"> A funcionalidade no Safari para iOS ficará em espera até que o acesso a um ambiente de depuração da Apple seja viável. O foco do desenvolvimento per</w:t>
+      </w:r>
+      <w:bookmarkStart w:id="0" w:name="_GoBack"/>
+      <w:bookmarkEnd w:id="0"/>
+      <w:r>
+        <w:rPr>
+          <w:rFonts w:ascii="Open Sans" w:hAnsi="Open Sans" w:cs="Open Sans"/>
+          <w:sz w:val="22"/>
+          <w:szCs w:val="22"/>
+        </w:rPr>
+        <w:t>manece nas plataformas já validadas e funcionais.</w:t>
       </w:r>
     </w:p>
     <w:p>
@@ -3822,7 +3833,6 @@
         <w:rPr>
           <w:rFonts w:ascii="Open Sans" w:hAnsi="Open Sans" w:cs="Open Sans"/>
         </w:rPr>
-        <w:lastRenderedPageBreak/>
         <w:t xml:space="preserve">Descrição: Por uma restrição imposta pela Apple, navegadores de terceiros no sistema iOS (incluindo Google Chrome, Firefox, etc.) não têm permissão para acessar a API de Web </w:t>
       </w:r>
       <w:proofErr w:type="spellStart"/>
@@ -3890,14 +3900,7 @@
           <w:rFonts w:ascii="Open Sans" w:hAnsi="Open Sans" w:cs="Open Sans"/>
           <w:b/>
         </w:rPr>
-        <w:t>Status: Anomalia Não Resolvida / Requer Investigação Adici</w:t>
-      </w:r>
-      <w:r>
-        <w:rPr>
-          <w:rFonts w:ascii="Open Sans" w:hAnsi="Open Sans" w:cs="Open Sans"/>
-          <w:b/>
-        </w:rPr>
-        <w:t>onal.</w:t>
+        <w:t>Status: Anomalia Não Resolvida / Requer Investigação Adicional.</w:t>
       </w:r>
     </w:p>
     <w:p>
@@ -6573,7 +6576,7 @@
 </file>
 
 <file path=customXml/itemProps1.xml><?xml version="1.0" encoding="utf-8"?>
-<ds:datastoreItem xmlns:ds="http://schemas.openxmlformats.org/officeDocument/2006/customXml" ds:itemID="{DD475864-C5E5-4743-86DA-ECCCAB0BC103}">
+<ds:datastoreItem xmlns:ds="http://schemas.openxmlformats.org/officeDocument/2006/customXml" ds:itemID="{B8D4DC23-B9C4-4982-8DDC-B353CE160B45}">
   <ds:schemaRefs>
     <ds:schemaRef ds:uri="http://schemas.openxmlformats.org/officeDocument/2006/bibliography"/>
   </ds:schemaRefs>

</xml_diff>